<commit_message>
Actualizo diario y excel
</commit_message>
<xml_diff>
--- a/diario de a bordo.docx
+++ b/diario de a bordo.docx
@@ -153,16 +153,7 @@
         <w:t xml:space="preserve">. ¿CÓMO COMPRUEBO QUE NO SON BINARIAS RECONOCIDAS? No he visto nada en la literatura, solo que son estrellas Herbig </w:t>
       </w:r>
       <w:r>
-        <w:t>Be (</w:t>
-      </w:r>
-      <w:r>
-        <w:t>Tipo espectral anterior a F0</w:t>
-      </w:r>
-      <w:r>
-        <w:t>, l</w:t>
-      </w:r>
-      <w:r>
-        <w:t>íneas de</w:t>
+        <w:t>Be (Tipo espectral anterior a F0, líneas de</w:t>
       </w:r>
       <w:r>
         <w:t xml:space="preserve"> </w:t>
@@ -194,10 +185,7 @@
         </w:r>
       </w:hyperlink>
       <w:r>
-        <w:t xml:space="preserve">, exceso </w:t>
-      </w:r>
-      <w:r>
-        <w:t>de radiación en el </w:t>
+        <w:t>, exceso de radiación en el </w:t>
       </w:r>
       <w:hyperlink r:id="rId7" w:tooltip="Infrarrojo" w:history="1">
         <w:r>
@@ -336,7 +324,7 @@
           <w:bCs/>
           <w:color w:val="77206D" w:themeColor="accent5" w:themeShade="BF"/>
         </w:rPr>
-        <w:t>A MEDIAS</w:t>
+        <w:t>HECHO</w:t>
       </w:r>
     </w:p>
     <w:p>
@@ -355,6 +343,17 @@
         <w:t>Localize</w:t>
       </w:r>
       <w:proofErr w:type="spellEnd"/>
+      <w:r>
+        <w:t xml:space="preserve"> </w:t>
+      </w:r>
+      <w:r>
+        <w:rPr>
+          <w:b/>
+          <w:bCs/>
+          <w:color w:val="A02B93" w:themeColor="accent5"/>
+        </w:rPr>
+        <w:t>HECHO</w:t>
+      </w:r>
     </w:p>
     <w:p>
       <w:pPr>
@@ -381,6 +380,9 @@
       <w:r>
         <w:t>)</w:t>
       </w:r>
+      <w:r>
+        <w:t xml:space="preserve"> </w:t>
+      </w:r>
     </w:p>
     <w:p>
       <w:pPr>
@@ -403,6 +405,203 @@
       </w:r>
       <w:r>
         <w:t xml:space="preserve"> </w:t>
+      </w:r>
+    </w:p>
+    <w:p>
+      <w:pPr>
+        <w:rPr>
+          <w:b/>
+          <w:bCs/>
+        </w:rPr>
+      </w:pPr>
+      <w:r>
+        <w:rPr>
+          <w:b/>
+          <w:bCs/>
+          <w:highlight w:val="magenta"/>
+        </w:rPr>
+        <w:t>23/01/26</w:t>
+      </w:r>
+    </w:p>
+    <w:p>
+      <w:pPr>
+        <w:pStyle w:val="Prrafodelista"/>
+        <w:numPr>
+          <w:ilvl w:val="0"/>
+          <w:numId w:val="1"/>
+        </w:numPr>
+      </w:pPr>
+      <w:r>
+        <w:t>Reunión 10:30h-11:30h</w:t>
+      </w:r>
+    </w:p>
+    <w:p>
+      <w:pPr>
+        <w:pStyle w:val="Prrafodelista"/>
+        <w:numPr>
+          <w:ilvl w:val="0"/>
+          <w:numId w:val="1"/>
+        </w:numPr>
+      </w:pPr>
+      <w:r>
+        <w:t xml:space="preserve">Instalamos Tess </w:t>
+      </w:r>
+      <w:proofErr w:type="spellStart"/>
+      <w:r>
+        <w:t>Localize</w:t>
+      </w:r>
+      <w:proofErr w:type="spellEnd"/>
+      <w:r>
+        <w:t>, prueba rápida</w:t>
+      </w:r>
+    </w:p>
+    <w:p>
+      <w:pPr>
+        <w:pStyle w:val="Prrafodelista"/>
+        <w:numPr>
+          <w:ilvl w:val="0"/>
+          <w:numId w:val="1"/>
+        </w:numPr>
+      </w:pPr>
+      <w:r>
+        <w:t xml:space="preserve">Termino de leer </w:t>
+      </w:r>
+      <w:proofErr w:type="spellStart"/>
+      <w:r>
+        <w:t>paper</w:t>
+      </w:r>
+      <w:proofErr w:type="spellEnd"/>
+      <w:r>
+        <w:t xml:space="preserve"> de TESS </w:t>
+      </w:r>
+      <w:proofErr w:type="spellStart"/>
+      <w:r>
+        <w:t>Localize</w:t>
+      </w:r>
+      <w:proofErr w:type="spellEnd"/>
+    </w:p>
+    <w:p>
+      <w:pPr>
+        <w:pStyle w:val="Prrafodelista"/>
+        <w:numPr>
+          <w:ilvl w:val="0"/>
+          <w:numId w:val="1"/>
+        </w:numPr>
+      </w:pPr>
+      <w:r>
+        <w:t xml:space="preserve">Creo una nueva página en lista.xlsx con los periodos obtenidos y los teóricos (para rellenar también con los datos de Tess </w:t>
+      </w:r>
+      <w:proofErr w:type="spellStart"/>
+      <w:r>
+        <w:t>Localize</w:t>
+      </w:r>
+      <w:proofErr w:type="spellEnd"/>
+      <w:r>
+        <w:t>). Se marcan de amarillo claro los objetos con contaminación 0% en el sector del articulo que tenían contaminación en otros sectores.</w:t>
+      </w:r>
+      <w:r>
+        <w:t xml:space="preserve"> </w:t>
+      </w:r>
+      <w:r>
+        <w:rPr>
+          <w:b/>
+          <w:bCs/>
+          <w:color w:val="A02B93" w:themeColor="accent5"/>
+        </w:rPr>
+        <w:t>SIN RELLENAR ENTERA</w:t>
+      </w:r>
+    </w:p>
+    <w:p>
+      <w:pPr>
+        <w:ind w:left="360"/>
+        <w:rPr>
+          <w:b/>
+          <w:bCs/>
+          <w:color w:val="A02B93" w:themeColor="accent5"/>
+        </w:rPr>
+      </w:pPr>
+      <w:r>
+        <w:rPr>
+          <w:b/>
+          <w:bCs/>
+          <w:color w:val="A02B93" w:themeColor="accent5"/>
+        </w:rPr>
+        <w:t>Tareas:</w:t>
+      </w:r>
+    </w:p>
+    <w:p>
+      <w:pPr>
+        <w:pStyle w:val="Prrafodelista"/>
+        <w:numPr>
+          <w:ilvl w:val="1"/>
+          <w:numId w:val="1"/>
+        </w:numPr>
+      </w:pPr>
+      <w:proofErr w:type="spellStart"/>
+      <w:r>
+        <w:t>SEDs</w:t>
+      </w:r>
+      <w:proofErr w:type="spellEnd"/>
+      <w:r>
+        <w:t xml:space="preserve"> con VOSA</w:t>
+      </w:r>
+    </w:p>
+    <w:p>
+      <w:pPr>
+        <w:pStyle w:val="Prrafodelista"/>
+        <w:numPr>
+          <w:ilvl w:val="1"/>
+          <w:numId w:val="1"/>
+        </w:numPr>
+      </w:pPr>
+      <w:r>
+        <w:t>Documento con periodos, grafica comparando mis periodos y los del articulo</w:t>
+      </w:r>
+      <w:r>
+        <w:t xml:space="preserve"> </w:t>
+      </w:r>
+      <w:r>
+        <w:rPr>
+          <w:b/>
+          <w:bCs/>
+          <w:color w:val="A02B93" w:themeColor="accent5"/>
+        </w:rPr>
+        <w:t>A MEDIAS</w:t>
+      </w:r>
+    </w:p>
+    <w:p>
+      <w:pPr>
+        <w:pStyle w:val="Prrafodelista"/>
+        <w:numPr>
+          <w:ilvl w:val="1"/>
+          <w:numId w:val="1"/>
+        </w:numPr>
+      </w:pPr>
+      <w:r>
+        <w:t xml:space="preserve">Revisar </w:t>
+      </w:r>
+      <w:proofErr w:type="spellStart"/>
+      <w:r>
+        <w:t>TPFs</w:t>
+      </w:r>
+      <w:proofErr w:type="spellEnd"/>
+      <w:r>
+        <w:t xml:space="preserve"> </w:t>
+      </w:r>
+    </w:p>
+    <w:p>
+      <w:pPr>
+        <w:pStyle w:val="Prrafodelista"/>
+        <w:numPr>
+          <w:ilvl w:val="1"/>
+          <w:numId w:val="1"/>
+        </w:numPr>
+      </w:pPr>
+      <w:r>
+        <w:t>Seguir leyendo bibliografía</w:t>
+      </w:r>
+      <w:r>
+        <w:t xml:space="preserve"> base</w:t>
       </w:r>
     </w:p>
     <w:sectPr>
@@ -1290,6 +1489,7 @@
   <w:style w:type="character" w:default="1" w:styleId="Fuentedeprrafopredeter">
     <w:name w:val="Default Paragraph Font"/>
     <w:uiPriority w:val="1"/>
+    <w:semiHidden/>
     <w:unhideWhenUsed/>
   </w:style>
   <w:style w:type="table" w:default="1" w:styleId="Tablanormal">

</xml_diff>